<commit_message>
Added IS Module 2 - Precision Turning Advanced
</commit_message>
<xml_diff>
--- a/Beginner Stream Outline.docx
+++ b/Beginner Stream Outline.docx
@@ -31,295 +31,25 @@
         <w:rPr>
           <w:lang w:val="en-US"/>
         </w:rPr>
-        <w:t>Lesson 1</w:t>
-      </w:r>
-    </w:p>
-    <w:p>
-      <w:pPr>
-        <w:pStyle w:val="ListParagraph"/>
-        <w:numPr>
-          <w:ilvl w:val="1"/>
-          <w:numId w:val="1"/>
-        </w:numPr>
-        <w:rPr>
-          <w:lang w:val="en-US"/>
-        </w:rPr>
-      </w:pPr>
-      <w:r>
-        <w:rPr>
-          <w:lang w:val="en-US"/>
-        </w:rPr>
-        <w:t>1a – Software Layout (For students who haven’t used the software before)</w:t>
-      </w:r>
-    </w:p>
-    <w:p>
-      <w:pPr>
-        <w:pStyle w:val="ListParagraph"/>
-        <w:numPr>
-          <w:ilvl w:val="2"/>
-          <w:numId w:val="1"/>
-        </w:numPr>
-        <w:rPr>
-          <w:lang w:val="en-US"/>
-        </w:rPr>
-      </w:pPr>
-      <w:r>
-        <w:rPr>
-          <w:lang w:val="en-US"/>
-        </w:rPr>
-        <w:t>Starting the software</w:t>
-      </w:r>
-    </w:p>
-    <w:p>
-      <w:pPr>
-        <w:pStyle w:val="ListParagraph"/>
-        <w:numPr>
-          <w:ilvl w:val="2"/>
-          <w:numId w:val="1"/>
-        </w:numPr>
-        <w:rPr>
-          <w:lang w:val="en-US"/>
-        </w:rPr>
-      </w:pPr>
-      <w:r>
-        <w:rPr>
-          <w:lang w:val="en-US"/>
-        </w:rPr>
-        <w:t>Using projects to organize</w:t>
-      </w:r>
-    </w:p>
-    <w:p>
-      <w:pPr>
-        <w:pStyle w:val="ListParagraph"/>
-        <w:numPr>
-          <w:ilvl w:val="2"/>
-          <w:numId w:val="1"/>
-        </w:numPr>
-        <w:rPr>
-          <w:lang w:val="en-US"/>
-        </w:rPr>
-      </w:pPr>
-      <w:r>
-        <w:rPr>
-          <w:lang w:val="en-US"/>
-        </w:rPr>
-        <w:t>How to use blocks</w:t>
-      </w:r>
-    </w:p>
-    <w:p>
-      <w:pPr>
-        <w:pStyle w:val="ListParagraph"/>
-        <w:numPr>
-          <w:ilvl w:val="2"/>
-          <w:numId w:val="1"/>
-        </w:numPr>
-        <w:rPr>
-          <w:lang w:val="en-US"/>
-        </w:rPr>
-      </w:pPr>
-      <w:r>
-        <w:rPr>
-          <w:lang w:val="en-US"/>
-        </w:rPr>
-        <w:t>Connecting EV3 to the computer</w:t>
-      </w:r>
-    </w:p>
-    <w:p>
-      <w:pPr>
-        <w:pStyle w:val="ListParagraph"/>
-        <w:numPr>
-          <w:ilvl w:val="2"/>
-          <w:numId w:val="1"/>
-        </w:numPr>
-        <w:rPr>
-          <w:lang w:val="en-US"/>
-        </w:rPr>
-      </w:pPr>
-      <w:r>
-        <w:rPr>
-          <w:lang w:val="en-US"/>
-        </w:rPr>
-        <w:t>Download and play programs</w:t>
-      </w:r>
-    </w:p>
-    <w:p>
-      <w:pPr>
-        <w:pStyle w:val="ListParagraph"/>
-        <w:numPr>
-          <w:ilvl w:val="1"/>
-          <w:numId w:val="1"/>
-        </w:numPr>
-        <w:rPr>
-          <w:lang w:val="en-US"/>
-        </w:rPr>
-      </w:pPr>
-      <w:r>
-        <w:rPr>
-          <w:lang w:val="en-US"/>
-        </w:rPr>
-        <w:t>1b – Moving the robot</w:t>
-      </w:r>
-    </w:p>
-    <w:p>
-      <w:pPr>
-        <w:pStyle w:val="ListParagraph"/>
-        <w:numPr>
-          <w:ilvl w:val="2"/>
-          <w:numId w:val="1"/>
-        </w:numPr>
-        <w:rPr>
-          <w:lang w:val="en-US"/>
-        </w:rPr>
-      </w:pPr>
-      <w:r>
-        <w:rPr>
-          <w:lang w:val="en-US"/>
-        </w:rPr>
-        <w:t>Introduction to motors and motor blocks</w:t>
-      </w:r>
-    </w:p>
-    <w:p>
-      <w:pPr>
-        <w:pStyle w:val="ListParagraph"/>
-        <w:numPr>
-          <w:ilvl w:val="3"/>
-          <w:numId w:val="1"/>
-        </w:numPr>
-        <w:rPr>
-          <w:lang w:val="en-US"/>
-        </w:rPr>
-      </w:pPr>
-      <w:r>
-        <w:rPr>
-          <w:lang w:val="en-US"/>
-        </w:rPr>
-        <w:t>Motor</w:t>
-      </w:r>
-    </w:p>
-    <w:p>
-      <w:pPr>
-        <w:pStyle w:val="ListParagraph"/>
-        <w:numPr>
-          <w:ilvl w:val="3"/>
-          <w:numId w:val="1"/>
-        </w:numPr>
-        <w:rPr>
-          <w:lang w:val="en-US"/>
-        </w:rPr>
-      </w:pPr>
-      <w:r>
-        <w:rPr>
-          <w:lang w:val="en-US"/>
-        </w:rPr>
-        <w:t>Single motor block</w:t>
-      </w:r>
-    </w:p>
-    <w:p>
-      <w:pPr>
-        <w:pStyle w:val="ListParagraph"/>
-        <w:numPr>
-          <w:ilvl w:val="3"/>
-          <w:numId w:val="1"/>
-        </w:numPr>
-        <w:rPr>
-          <w:lang w:val="en-US"/>
-        </w:rPr>
-      </w:pPr>
-      <w:r>
-        <w:rPr>
-          <w:lang w:val="en-US"/>
-        </w:rPr>
-        <w:t>Double motor block</w:t>
-      </w:r>
-    </w:p>
-    <w:p>
-      <w:pPr>
-        <w:pStyle w:val="ListParagraph"/>
-        <w:numPr>
-          <w:ilvl w:val="2"/>
-          <w:numId w:val="1"/>
-        </w:numPr>
-        <w:rPr>
-          <w:lang w:val="en-US"/>
-        </w:rPr>
-      </w:pPr>
-      <w:r>
-        <w:rPr>
-          <w:lang w:val="en-US"/>
-        </w:rPr>
-        <w:t>Activity 1 – Moving Straight</w:t>
-      </w:r>
-    </w:p>
-    <w:p>
-      <w:pPr>
-        <w:pStyle w:val="ListParagraph"/>
-        <w:numPr>
-          <w:ilvl w:val="2"/>
-          <w:numId w:val="1"/>
-        </w:numPr>
-        <w:rPr>
-          <w:lang w:val="en-US"/>
-        </w:rPr>
-      </w:pPr>
-      <w:r>
-        <w:rPr>
-          <w:lang w:val="en-US"/>
-        </w:rPr>
-        <w:t>Activity 2 – Turning</w:t>
-      </w:r>
-    </w:p>
-    <w:p>
-      <w:pPr>
-        <w:pStyle w:val="ListParagraph"/>
-        <w:numPr>
-          <w:ilvl w:val="3"/>
-          <w:numId w:val="1"/>
-        </w:numPr>
-        <w:rPr>
-          <w:lang w:val="en-US"/>
-        </w:rPr>
-      </w:pPr>
-      <w:r>
-        <w:rPr>
-          <w:lang w:val="en-US"/>
-        </w:rPr>
-        <w:t>Point Turn</w:t>
-      </w:r>
-    </w:p>
-    <w:p>
-      <w:pPr>
-        <w:pStyle w:val="ListParagraph"/>
-        <w:numPr>
-          <w:ilvl w:val="3"/>
-          <w:numId w:val="1"/>
-        </w:numPr>
-        <w:rPr>
-          <w:lang w:val="en-US"/>
-        </w:rPr>
-      </w:pPr>
-      <w:r>
-        <w:rPr>
-          <w:lang w:val="en-US"/>
-        </w:rPr>
-        <w:t>Single motor Turn</w:t>
-      </w:r>
-    </w:p>
-    <w:p>
-      <w:pPr>
-        <w:pStyle w:val="ListParagraph"/>
-        <w:numPr>
-          <w:ilvl w:val="3"/>
-          <w:numId w:val="1"/>
-        </w:numPr>
-        <w:rPr>
-          <w:lang w:val="en-US"/>
-        </w:rPr>
-      </w:pPr>
-      <w:r>
-        <w:rPr>
-          <w:lang w:val="en-US"/>
-        </w:rPr>
-        <w:t>Curved turn</w:t>
+        <w:t>Module</w:t>
+      </w:r>
+      <w:r>
+        <w:rPr>
+          <w:lang w:val="en-US"/>
+        </w:rPr>
+        <w:t xml:space="preserve"> 1</w:t>
+      </w:r>
+      <w:r>
+        <w:rPr>
+          <w:lang w:val="en-US"/>
+        </w:rPr>
+        <w:t xml:space="preserve"> </w:t>
+      </w:r>
+      <w:r>
+        <w:rPr>
+          <w:lang w:val="en-US"/>
+        </w:rPr>
+        <w:t>– Software Layout (For students who haven’t used the software before)</w:t>
       </w:r>
     </w:p>
     <w:p>
@@ -337,25 +67,7 @@
         <w:rPr>
           <w:lang w:val="en-US"/>
         </w:rPr>
-        <w:t>Lesson 2</w:t>
-      </w:r>
-    </w:p>
-    <w:p>
-      <w:pPr>
-        <w:pStyle w:val="ListParagraph"/>
-        <w:numPr>
-          <w:ilvl w:val="1"/>
-          <w:numId w:val="1"/>
-        </w:numPr>
-        <w:rPr>
-          <w:lang w:val="en-US"/>
-        </w:rPr>
-      </w:pPr>
-      <w:r>
-        <w:rPr>
-          <w:lang w:val="en-US"/>
-        </w:rPr>
-        <w:t>Navigate a maze</w:t>
+        <w:t>Module 2 – Configuring the Blocks</w:t>
       </w:r>
     </w:p>
     <w:p>
@@ -373,25 +85,19 @@
         <w:rPr>
           <w:lang w:val="en-US"/>
         </w:rPr>
-        <w:t>Lesson 3</w:t>
-      </w:r>
-    </w:p>
-    <w:p>
-      <w:pPr>
-        <w:pStyle w:val="ListParagraph"/>
-        <w:numPr>
-          <w:ilvl w:val="1"/>
-          <w:numId w:val="1"/>
-        </w:numPr>
-        <w:rPr>
-          <w:lang w:val="en-US"/>
-        </w:rPr>
-      </w:pPr>
-      <w:r>
-        <w:rPr>
-          <w:lang w:val="en-US"/>
-        </w:rPr>
-        <w:t>Introduction to loops and comments</w:t>
+        <w:t>Module 3</w:t>
+      </w:r>
+      <w:r>
+        <w:rPr>
+          <w:lang w:val="en-US"/>
+        </w:rPr>
+        <w:t xml:space="preserve"> – Moving the R</w:t>
+      </w:r>
+      <w:r>
+        <w:rPr>
+          <w:lang w:val="en-US"/>
+        </w:rPr>
+        <w:t>obot</w:t>
       </w:r>
     </w:p>
     <w:p>
@@ -409,25 +115,19 @@
         <w:rPr>
           <w:lang w:val="en-US"/>
         </w:rPr>
-        <w:t>Lesson 4</w:t>
-      </w:r>
-    </w:p>
-    <w:p>
-      <w:pPr>
-        <w:pStyle w:val="ListParagraph"/>
-        <w:numPr>
-          <w:ilvl w:val="1"/>
-          <w:numId w:val="1"/>
-        </w:numPr>
-        <w:rPr>
-          <w:lang w:val="en-US"/>
-        </w:rPr>
-      </w:pPr>
-      <w:r>
-        <w:rPr>
-          <w:lang w:val="en-US"/>
-        </w:rPr>
-        <w:t>Introduction to switches</w:t>
+        <w:t>Module</w:t>
+      </w:r>
+      <w:r>
+        <w:rPr>
+          <w:lang w:val="en-US"/>
+        </w:rPr>
+        <w:t xml:space="preserve"> 4</w:t>
+      </w:r>
+      <w:r>
+        <w:rPr>
+          <w:lang w:val="en-US"/>
+        </w:rPr>
+        <w:t xml:space="preserve"> – Loops</w:t>
       </w:r>
     </w:p>
     <w:p>
@@ -441,8 +141,110 @@
           <w:lang w:val="en-US"/>
         </w:rPr>
       </w:pPr>
+      <w:r>
+        <w:rPr>
+          <w:lang w:val="en-US"/>
+        </w:rPr>
+        <w:t>Module</w:t>
+      </w:r>
+      <w:r>
+        <w:rPr>
+          <w:lang w:val="en-US"/>
+        </w:rPr>
+        <w:t xml:space="preserve"> 5</w:t>
+      </w:r>
+      <w:r>
+        <w:rPr>
+          <w:lang w:val="en-US"/>
+        </w:rPr>
+        <w:t xml:space="preserve"> – Switches</w:t>
+      </w:r>
+    </w:p>
+    <w:p>
+      <w:pPr>
+        <w:pStyle w:val="ListParagraph"/>
+        <w:numPr>
+          <w:ilvl w:val="0"/>
+          <w:numId w:val="1"/>
+        </w:numPr>
+        <w:rPr>
+          <w:lang w:val="en-US"/>
+        </w:rPr>
+      </w:pPr>
+      <w:r>
+        <w:rPr>
+          <w:lang w:val="en-US"/>
+        </w:rPr>
+        <w:t>Module</w:t>
+      </w:r>
+      <w:r>
+        <w:rPr>
+          <w:lang w:val="en-US"/>
+        </w:rPr>
+        <w:t xml:space="preserve"> 6</w:t>
+      </w:r>
+      <w:r>
+        <w:rPr>
+          <w:lang w:val="en-US"/>
+        </w:rPr>
+        <w:t xml:space="preserve"> – Touch Sensor</w:t>
+      </w:r>
+    </w:p>
+    <w:p>
+      <w:pPr>
+        <w:pStyle w:val="ListParagraph"/>
+        <w:numPr>
+          <w:ilvl w:val="0"/>
+          <w:numId w:val="1"/>
+        </w:numPr>
+        <w:rPr>
+          <w:lang w:val="en-US"/>
+        </w:rPr>
+      </w:pPr>
+      <w:r>
+        <w:rPr>
+          <w:lang w:val="en-US"/>
+        </w:rPr>
+        <w:t>Module 7</w:t>
+      </w:r>
+      <w:r>
+        <w:rPr>
+          <w:lang w:val="en-US"/>
+        </w:rPr>
+        <w:t xml:space="preserve"> – Touch Sensor Multiple Switches</w:t>
+      </w:r>
+    </w:p>
+    <w:p>
+      <w:pPr>
+        <w:pStyle w:val="ListParagraph"/>
+        <w:numPr>
+          <w:ilvl w:val="0"/>
+          <w:numId w:val="1"/>
+        </w:numPr>
+        <w:rPr>
+          <w:lang w:val="en-US"/>
+        </w:rPr>
+      </w:pPr>
+      <w:r>
+        <w:rPr>
+          <w:lang w:val="en-US"/>
+        </w:rPr>
+        <w:t>Mod</w:t>
+      </w:r>
+      <w:r>
+        <w:rPr>
+          <w:lang w:val="en-US"/>
+        </w:rPr>
+        <w:t>ule 8</w:t>
+      </w:r>
       <w:bookmarkStart w:id="0" w:name="_GoBack"/>
       <w:bookmarkEnd w:id="0"/>
+      <w:r>
+        <w:rPr>
+          <w:lang w:val="en-US"/>
+        </w:rPr>
+        <w:t xml:space="preserve"> – Combine All Knowledge</w:t>
+      </w:r>
     </w:p>
     <w:sectPr>
       <w:pgSz w:w="11906" w:h="16838"/>

</xml_diff>